<commit_message>
Versión final de las primeras notas y la parte de programación de la tarea1
</commit_message>
<xml_diff>
--- a/Básicos-de-R.docx
+++ b/Básicos-de-R.docx
@@ -86,7 +86,7 @@
         <w:rPr>
           <w:rStyle w:val="CommentTok"/>
         </w:rPr>
-        <w:t xml:space="preserve">#install.packages(c("ggplot2", "swirl"))</w:t>
+        <w:t xml:space="preserve"># install.packages(c("ggplot2", "swirl"))</w:t>
       </w:r>
       <w:r>
         <w:br/>
@@ -95,7 +95,7 @@
         <w:rPr>
           <w:rStyle w:val="CommentTok"/>
         </w:rPr>
-        <w:t xml:space="preserve">#install.packages("swirl")                </w:t>
+        <w:t xml:space="preserve"># install.packages("swirl")                </w:t>
       </w:r>
     </w:p>
     <w:p>
@@ -215,6 +215,331 @@
           <w:rStyle w:val="CommentTok"/>
         </w:rPr>
         <w:t xml:space="preserve"># install.packages("rmarkdown")</w:t>
+      </w:r>
+    </w:p>
+    <w:p>
+      <w:pPr>
+        <w:pStyle w:val="Heading2"/>
+      </w:pPr>
+      <w:bookmarkStart w:id="24" w:name="objetos"/>
+      <w:r>
+        <w:t xml:space="preserve">Objetos</w:t>
+      </w:r>
+      <w:bookmarkEnd w:id="24"/>
+    </w:p>
+    <w:p>
+      <w:pPr>
+        <w:pStyle w:val="FirstParagraph"/>
+      </w:pPr>
+      <w:r>
+        <w:t xml:space="preserve">R tiene 5 tipos diferentes de objetos atómicos:</w:t>
+      </w:r>
+    </w:p>
+    <w:p>
+      <w:pPr>
+        <w:pStyle w:val="Compact"/>
+        <w:numPr>
+          <w:numId w:val="1001"/>
+          <w:ilvl w:val="0"/>
+        </w:numPr>
+      </w:pPr>
+      <w:r>
+        <w:t xml:space="preserve">Caracteres</w:t>
+      </w:r>
+      <w:r>
+        <w:br/>
+      </w:r>
+    </w:p>
+    <w:p>
+      <w:pPr>
+        <w:pStyle w:val="Compact"/>
+        <w:numPr>
+          <w:numId w:val="1001"/>
+          <w:ilvl w:val="0"/>
+        </w:numPr>
+      </w:pPr>
+      <w:r>
+        <w:t xml:space="preserve">Numéricos (en</w:t>
+      </w:r>
+      <w:r>
+        <w:t xml:space="preserve"> </w:t>
+      </w:r>
+      <m:oMath>
+        <m:r>
+          <m:rPr>
+            <m:sty m:val="p"/>
+            <m:scr m:val="double-struck"/>
+          </m:rPr>
+          <m:t>R</m:t>
+        </m:r>
+      </m:oMath>
+      <w:r>
+        <w:t xml:space="preserve">)</w:t>
+      </w:r>
+      <w:r>
+        <w:br/>
+      </w:r>
+    </w:p>
+    <w:p>
+      <w:pPr>
+        <w:pStyle w:val="Compact"/>
+        <w:numPr>
+          <w:numId w:val="1001"/>
+          <w:ilvl w:val="0"/>
+        </w:numPr>
+      </w:pPr>
+      <w:r>
+        <w:t xml:space="preserve">Enteros</w:t>
+      </w:r>
+      <w:r>
+        <w:br/>
+      </w:r>
+    </w:p>
+    <w:p>
+      <w:pPr>
+        <w:pStyle w:val="Compact"/>
+        <w:numPr>
+          <w:numId w:val="1001"/>
+          <w:ilvl w:val="0"/>
+        </w:numPr>
+      </w:pPr>
+      <w:r>
+        <w:t xml:space="preserve">Complejos</w:t>
+      </w:r>
+      <w:r>
+        <w:br/>
+      </w:r>
+    </w:p>
+    <w:p>
+      <w:pPr>
+        <w:pStyle w:val="Compact"/>
+        <w:numPr>
+          <w:numId w:val="1001"/>
+          <w:ilvl w:val="0"/>
+        </w:numPr>
+      </w:pPr>
+      <w:r>
+        <w:t xml:space="preserve">Lógicos (True/False)</w:t>
+      </w:r>
+    </w:p>
+    <w:p>
+      <w:pPr>
+        <w:pStyle w:val="FirstParagraph"/>
+      </w:pPr>
+      <w:r>
+        <w:t xml:space="preserve">Podemos conocer la clase de un objeto usando la función class()</w:t>
+      </w:r>
+    </w:p>
+    <w:p>
+      <w:pPr>
+        <w:pStyle w:val="Heading3"/>
+      </w:pPr>
+      <w:bookmarkStart w:id="25" w:name="vectores"/>
+      <w:r>
+        <w:t xml:space="preserve">Vectores</w:t>
+      </w:r>
+      <w:bookmarkEnd w:id="25"/>
+    </w:p>
+    <w:p>
+      <w:pPr>
+        <w:pStyle w:val="FirstParagraph"/>
+      </w:pPr>
+      <w:r>
+        <w:t xml:space="preserve">Contienen</w:t>
+      </w:r>
+      <w:r>
+        <w:t xml:space="preserve"> </w:t>
+      </w:r>
+      <w:r>
+        <w:rPr>
+          <w:i/>
+        </w:rPr>
+        <w:t xml:space="preserve">objetos de la misma clase</w:t>
+      </w:r>
+      <w:r>
+        <w:t xml:space="preserve">. La excepción es una lista, que puede tener objetos de diferentes clases.</w:t>
+      </w:r>
+    </w:p>
+    <w:p>
+      <w:pPr>
+        <w:pStyle w:val="BodyText"/>
+      </w:pPr>
+      <w:r>
+        <w:t xml:space="preserve">Para crear un objeto de tipo vector vacío se usa la función vector()</w:t>
+      </w:r>
+    </w:p>
+    <w:p>
+      <w:pPr>
+        <w:pStyle w:val="SourceCode"/>
+      </w:pPr>
+      <w:r>
+        <w:rPr>
+          <w:rStyle w:val="NormalTok"/>
+        </w:rPr>
+        <w:t xml:space="preserve">x &lt;-</w:t>
+      </w:r>
+      <w:r>
+        <w:rPr>
+          <w:rStyle w:val="StringTok"/>
+        </w:rPr>
+        <w:t xml:space="preserve"> </w:t>
+      </w:r>
+      <w:r>
+        <w:rPr>
+          <w:rStyle w:val="KeywordTok"/>
+        </w:rPr>
+        <w:t xml:space="preserve">c</w:t>
+      </w:r>
+      <w:r>
+        <w:rPr>
+          <w:rStyle w:val="NormalTok"/>
+        </w:rPr>
+        <w:t xml:space="preserve">(</w:t>
+      </w:r>
+      <w:r>
+        <w:rPr>
+          <w:rStyle w:val="DecValTok"/>
+        </w:rPr>
+        <w:t xml:space="preserve">1</w:t>
+      </w:r>
+      <w:r>
+        <w:rPr>
+          <w:rStyle w:val="NormalTok"/>
+        </w:rPr>
+        <w:t xml:space="preserve">,</w:t>
+      </w:r>
+      <w:r>
+        <w:rPr>
+          <w:rStyle w:val="DecValTok"/>
+        </w:rPr>
+        <w:t xml:space="preserve">2</w:t>
+      </w:r>
+      <w:r>
+        <w:rPr>
+          <w:rStyle w:val="NormalTok"/>
+        </w:rPr>
+        <w:t xml:space="preserve">,</w:t>
+      </w:r>
+      <w:r>
+        <w:rPr>
+          <w:rStyle w:val="DecValTok"/>
+        </w:rPr>
+        <w:t xml:space="preserve">3</w:t>
+      </w:r>
+      <w:r>
+        <w:rPr>
+          <w:rStyle w:val="NormalTok"/>
+        </w:rPr>
+        <w:t xml:space="preserve">)</w:t>
+      </w:r>
+      <w:r>
+        <w:br/>
+      </w:r>
+      <w:r>
+        <w:rPr>
+          <w:rStyle w:val="KeywordTok"/>
+        </w:rPr>
+        <w:t xml:space="preserve">class</w:t>
+      </w:r>
+      <w:r>
+        <w:rPr>
+          <w:rStyle w:val="NormalTok"/>
+        </w:rPr>
+        <w:t xml:space="preserve">(x)</w:t>
+      </w:r>
+    </w:p>
+    <w:p>
+      <w:pPr>
+        <w:pStyle w:val="SourceCode"/>
+      </w:pPr>
+      <w:r>
+        <w:rPr>
+          <w:rStyle w:val="VerbatimChar"/>
+        </w:rPr>
+        <w:t xml:space="preserve">## [1] "numeric"</w:t>
+      </w:r>
+    </w:p>
+    <w:p>
+      <w:pPr>
+        <w:pStyle w:val="SourceCode"/>
+      </w:pPr>
+      <w:r>
+        <w:rPr>
+          <w:rStyle w:val="NormalTok"/>
+        </w:rPr>
+        <w:t xml:space="preserve">y &lt;-</w:t>
+      </w:r>
+      <w:r>
+        <w:rPr>
+          <w:rStyle w:val="StringTok"/>
+        </w:rPr>
+        <w:t xml:space="preserve"> </w:t>
+      </w:r>
+      <w:r>
+        <w:rPr>
+          <w:rStyle w:val="DecValTok"/>
+        </w:rPr>
+        <w:t xml:space="preserve">1</w:t>
+      </w:r>
+      <w:r>
+        <w:rPr>
+          <w:rStyle w:val="OperatorTok"/>
+        </w:rPr>
+        <w:t xml:space="preserve">:</w:t>
+      </w:r>
+      <w:r>
+        <w:rPr>
+          <w:rStyle w:val="DecValTok"/>
+        </w:rPr>
+        <w:t xml:space="preserve">15</w:t>
+      </w:r>
+      <w:r>
+        <w:br/>
+      </w:r>
+      <w:r>
+        <w:rPr>
+          <w:rStyle w:val="NormalTok"/>
+        </w:rPr>
+        <w:t xml:space="preserve">y</w:t>
+      </w:r>
+    </w:p>
+    <w:p>
+      <w:pPr>
+        <w:pStyle w:val="SourceCode"/>
+      </w:pPr>
+      <w:r>
+        <w:rPr>
+          <w:rStyle w:val="VerbatimChar"/>
+        </w:rPr>
+        <w:t xml:space="preserve">##  [1]  1  2  3  4  5  6  7  8  9 10 11 12 13 14 15</w:t>
+      </w:r>
+    </w:p>
+    <w:p>
+      <w:pPr>
+        <w:pStyle w:val="SourceCode"/>
+      </w:pPr>
+      <w:r>
+        <w:rPr>
+          <w:rStyle w:val="KeywordTok"/>
+        </w:rPr>
+        <w:t xml:space="preserve">class</w:t>
+      </w:r>
+      <w:r>
+        <w:rPr>
+          <w:rStyle w:val="NormalTok"/>
+        </w:rPr>
+        <w:t xml:space="preserve"> (y)</w:t>
+      </w:r>
+    </w:p>
+    <w:p>
+      <w:pPr>
+        <w:pStyle w:val="SourceCode"/>
+      </w:pPr>
+      <w:r>
+        <w:rPr>
+          <w:rStyle w:val="VerbatimChar"/>
+        </w:rPr>
+        <w:t xml:space="preserve">## [1] "integer"</w:t>
       </w:r>
     </w:p>
     <w:sectPr/>
@@ -350,8 +675,114 @@
       </w:pPr>
     </w:lvl>
   </w:abstractNum>
+  <w:abstractNum w:abstractNumId="991">
+    <w:nsid w:val="ea454b4c"/>
+    <w:multiLevelType w:val="multilevel"/>
+    <w:lvl w:ilvl="0">
+      <w:numFmt w:val="bullet"/>
+      <w:lvlText w:val="•"/>
+      <w:lvlJc w:val="left"/>
+      <w:pPr>
+        <w:tabs>
+          <w:tab w:val="num" w:pos="0"/>
+        </w:tabs>
+        <w:ind w:left="480" w:hanging="480"/>
+      </w:pPr>
+    </w:lvl>
+    <w:lvl w:ilvl="1">
+      <w:numFmt w:val="bullet"/>
+      <w:lvlText w:val="–"/>
+      <w:lvlJc w:val="left"/>
+      <w:pPr>
+        <w:tabs>
+          <w:tab w:val="num" w:pos="720"/>
+        </w:tabs>
+        <w:ind w:left="1200" w:hanging="480"/>
+      </w:pPr>
+    </w:lvl>
+    <w:lvl w:ilvl="2">
+      <w:numFmt w:val="bullet"/>
+      <w:lvlText w:val="•"/>
+      <w:lvlJc w:val="left"/>
+      <w:pPr>
+        <w:tabs>
+          <w:tab w:val="num" w:pos="1440"/>
+        </w:tabs>
+        <w:ind w:left="1920" w:hanging="480"/>
+      </w:pPr>
+    </w:lvl>
+    <w:lvl w:ilvl="3">
+      <w:numFmt w:val="bullet"/>
+      <w:lvlText w:val="–"/>
+      <w:lvlJc w:val="left"/>
+      <w:pPr>
+        <w:tabs>
+          <w:tab w:val="num" w:pos="2160"/>
+        </w:tabs>
+        <w:ind w:left="2640" w:hanging="480"/>
+      </w:pPr>
+    </w:lvl>
+    <w:lvl w:ilvl="4">
+      <w:numFmt w:val="bullet"/>
+      <w:lvlText w:val="•"/>
+      <w:lvlJc w:val="left"/>
+      <w:pPr>
+        <w:tabs>
+          <w:tab w:val="num" w:pos="2880"/>
+        </w:tabs>
+        <w:ind w:left="3360" w:hanging="480"/>
+      </w:pPr>
+    </w:lvl>
+    <w:lvl w:ilvl="5">
+      <w:numFmt w:val="bullet"/>
+      <w:lvlText w:val="–"/>
+      <w:lvlJc w:val="left"/>
+      <w:pPr>
+        <w:tabs>
+          <w:tab w:val="num" w:pos="3600"/>
+        </w:tabs>
+        <w:ind w:left="4080" w:hanging="480"/>
+      </w:pPr>
+    </w:lvl>
+    <w:lvl w:ilvl="6">
+      <w:numFmt w:val="bullet"/>
+      <w:lvlText w:val="•"/>
+      <w:lvlJc w:val="left"/>
+      <w:pPr>
+        <w:tabs>
+          <w:tab w:val="num" w:pos="4320"/>
+        </w:tabs>
+        <w:ind w:left="4800" w:hanging="480"/>
+      </w:pPr>
+    </w:lvl>
+    <w:lvl w:ilvl="7">
+      <w:numFmt w:val="bullet"/>
+      <w:lvlText w:val="–"/>
+      <w:lvlJc w:val="left"/>
+      <w:pPr>
+        <w:tabs>
+          <w:tab w:val="num" w:pos="5040"/>
+        </w:tabs>
+        <w:ind w:left="5520" w:hanging="480"/>
+      </w:pPr>
+    </w:lvl>
+    <w:lvl w:ilvl="8">
+      <w:numFmt w:val="bullet"/>
+      <w:lvlText w:val="•"/>
+      <w:lvlJc w:val="left"/>
+      <w:pPr>
+        <w:tabs>
+          <w:tab w:val="num" w:pos="5760"/>
+        </w:tabs>
+        <w:ind w:left="6240" w:hanging="480"/>
+      </w:pPr>
+    </w:lvl>
+  </w:abstractNum>
   <w:num w:numId="1000">
     <w:abstractNumId w:val="990"/>
+  </w:num>
+  <w:num w:numId="1001">
+    <w:abstractNumId w:val="991"/>
   </w:num>
 </w:numbering>
 </file>

</xml_diff>